<commit_message>
advanced with trial selectioin process
</commit_message>
<xml_diff>
--- a/manuscript/manuscript.docx
+++ b/manuscript/manuscript.docx
@@ -449,7 +449,7 @@
           <w:i/>
           <w:iCs/>
         </w:rPr>
-        <w:t xml:space="preserve">Manuscript last updated: 2024-11-28 19:39:06.619691</w:t>
+        <w:t xml:space="preserve">Manuscript last updated: 2024-11-28 22:10:58.635539</w:t>
       </w:r>
     </w:p>
     <w:p>
@@ -514,7 +514,7 @@
         <w:t xml:space="preserve"> </w:t>
       </w:r>
       <w:r>
-        <w:t xml:space="preserve">Century Cures Act directive, the Food and Drug Administration (FDA) established a framework to increasingly include and additionally consider real-world evidence (RWE) generated from routine-care health data such as electronic health records (EHR) to evaluate and contextualize the comparative safety and effectiveness of novel cancer therapies.</w:t>
+        <w:t xml:space="preserve">Century Cures Act directive</w:t>
       </w:r>
       <w:r>
         <w:rPr>
@@ -523,10 +523,7 @@
         <w:t xml:space="preserve">1</w:t>
       </w:r>
       <w:r>
-        <w:t xml:space="preserve"> </w:t>
-      </w:r>
-      <w:r>
-        <w:t xml:space="preserve">With 21% of all approvals, oncology was the disease area with the most FDA drug approvals in 2023,[</w:t>
+        <w:t xml:space="preserve">, the Food and Drug Administration (FDA) established a framework to increasingly include and consider real-world evidence (RWE) generated from routine-care health data such as electronic health records (EHR) to evaluate and contextualize the comparative safety and effectiveness of novel cancer therapies.</w:t>
       </w:r>
       <w:r>
         <w:rPr>
@@ -535,71 +532,86 @@
         <w:t xml:space="preserve">2</w:t>
       </w:r>
       <w:r>
-        <w:t xml:space="preserve">] and especially in the field of precision oncology, RWE has a large potential to complement evidence coming from RCTs. Examples comprise the assessment of effectiveness in patient populations that are underrepresented in RCTs, the construction of external control arms in single-arm trials where active recruitment may not be feasible or the use of real-world data (RWD) for biomarker discovery and label extensions among pan-tumor populations that harbor specific genomic and immunological signatures.</w:t>
-      </w:r>
-    </w:p>
-    <w:p>
-      <w:pPr>
-        <w:pStyle w:val="BodyText"/>
-      </w:pPr>
-      <w:r>
-        <w:t xml:space="preserve">However, the validity and transportability of results derived betwen RWE studies and RCTs can depend on many factors and frequently references limitations include missing data, small sample sizes, data discontinuity</w:t>
+        <w:t xml:space="preserve"> </w:t>
+      </w:r>
+      <w:r>
+        <w:t xml:space="preserve">With 21% of all approvals, oncology was the disease area with the most FDA drug approvals in 2023,</w:t>
       </w:r>
       <w:r>
         <w:rPr>
           <w:vertAlign w:val="superscript"/>
         </w:rPr>
-        <w:t xml:space="preserve">3, 4</w:t>
-      </w:r>
-      <w:r>
-        <w:t xml:space="preserve">, rapid changes in guideline treatment patterns and the inability to measure and emulate common eligibility criteria and prognostic factors in RWD.</w:t>
+        <w:t xml:space="preserve">3</w:t>
+      </w:r>
+      <w:r>
+        <w:t xml:space="preserve"> </w:t>
+      </w:r>
+      <w:r>
+        <w:t xml:space="preserve">and especially in the field of precision oncology, RWE has a large potential to complement evidence coming from RCTs. Potential use cases comprise the assessment of effectiveness in patient populations that are underrepresented in RCTs, the construction of external control arms in single-arm trials where active recruitment may not be feasible or the use of real-world data (RWD) for biomarker discovery and label extensions among pan-tumor populations that harbor specific genomic and immuno-pathological signatures.</w:t>
+      </w:r>
+    </w:p>
+    <w:p>
+      <w:pPr>
+        <w:pStyle w:val="BodyText"/>
+      </w:pPr>
+      <w:r>
+        <w:t xml:space="preserve">However, the validity and transportability of results derived betwen RWE studies and RCTs can depend on many factors and frequently referenced limitations include missing data, small sample sizes, data discontinuity</w:t>
       </w:r>
       <w:r>
         <w:rPr>
           <w:vertAlign w:val="superscript"/>
         </w:rPr>
-        <w:t xml:space="preserve">5</w:t>
-      </w:r>
-      <w:r>
-        <w:t xml:space="preserve"> </w:t>
-      </w:r>
-      <w:r>
-        <w:t xml:space="preserve">While there are publsihed examples of emulations of oncology trials</w:t>
+        <w:t xml:space="preserve">4, 5</w:t>
+      </w:r>
+      <w:r>
+        <w:t xml:space="preserve">, rapid changes in guideline treatment patterns and the inability to measure and emulate common eligibility criteria and prognostic factors in RWD.</w:t>
       </w:r>
       <w:r>
         <w:rPr>
           <w:vertAlign w:val="superscript"/>
         </w:rPr>
-        <w:t xml:space="preserve">5–7</w:t>
-      </w:r>
-      <w:r>
-        <w:t xml:space="preserve">, a systematic and scaled approach to emulate a diverse set of different oncology trials in various heterogeneous databases is necessary to gain confidence in the accuracy of RWE studies and to provide an answer as to which questions can be validly answered with which non-interventional study designs and analysis methods.</w:t>
-      </w:r>
-    </w:p>
-    <w:p>
-      <w:pPr>
-        <w:pStyle w:val="BodyText"/>
-      </w:pPr>
-      <w:r>
-        <w:t xml:space="preserve">The RCT DUPLICATE initiative</w:t>
+        <w:t xml:space="preserve">6</w:t>
+      </w:r>
+      <w:r>
+        <w:t xml:space="preserve"> </w:t>
+      </w:r>
+      <w:r>
+        <w:t xml:space="preserve">While there are already published examples of oncology trial emulations</w:t>
       </w:r>
       <w:r>
         <w:rPr>
           <w:vertAlign w:val="superscript"/>
         </w:rPr>
-        <w:t xml:space="preserve">8</w:t>
-      </w:r>
-      <w:r>
-        <w:t xml:space="preserve"> </w:t>
-      </w:r>
-      <w:r>
-        <w:t xml:space="preserve">increased our understanding of when RWE studies can come to causal conclusions on treatment effects by comparing results against RCTs under the assumption that each RCT finding reflects a causal treatment effect. In settings where the RCT designs could be emulated well, RWE studies came to the same conclusions.</w:t>
+        <w:t xml:space="preserve">6–8</w:t>
+      </w:r>
+      <w:r>
+        <w:t xml:space="preserve">, a systematic and scaled approach to emulate a diverse set of different oncology trials in various heterogeneous databases is necessary to gain confidence in the accuracy of RWE studies and to provide an answer as to which questions can be validly answered with which non-interventional study designs and analysis methods.</w:t>
+      </w:r>
+    </w:p>
+    <w:p>
+      <w:pPr>
+        <w:pStyle w:val="BodyText"/>
+      </w:pPr>
+      <w:r>
+        <w:t xml:space="preserve">The RCT DUPLICATE initiative</w:t>
       </w:r>
       <w:r>
         <w:rPr>
           <w:vertAlign w:val="superscript"/>
         </w:rPr>
         <w:t xml:space="preserve">9</w:t>
+      </w:r>
+      <w:r>
+        <w:t xml:space="preserve"> </w:t>
+      </w:r>
+      <w:r>
+        <w:t xml:space="preserve">increased our understanding of when RWE studies can come to causal conclusions on treatment effects by comparing results against RCTs under the assumption that each RCT finding reflects a causal treatment effect. In settings where the RCT designs could be emulated well, RWE studies came to the same conclusions.</w:t>
+      </w:r>
+      <w:r>
+        <w:rPr>
+          <w:vertAlign w:val="superscript"/>
+        </w:rPr>
+        <w:t xml:space="preserve">10</w:t>
       </w:r>
       <w:r>
         <w:t xml:space="preserve"> </w:t>
@@ -645,19 +657,19 @@
         <w:rPr>
           <w:vertAlign w:val="superscript"/>
         </w:rPr>
-        <w:t xml:space="preserve">10</w:t>
+        <w:t xml:space="preserve">11</w:t>
       </w:r>
       <w:r>
         <w:t xml:space="preserve"> </w:t>
       </w:r>
       <w:r>
-        <w:t xml:space="preserve">aims to extend this work to the field of oncology which comes with its own unique set of challenges that are not necessarily comparable with previous learnings from other disease areas and which must be systematically explored and understood. Building on a process co-developed with the FDA through RCT DUPLICATE</w:t>
+        <w:t xml:space="preserve">aims to extend this work to the field of oncology which comes with its own unique set of challenges which must be systematically explored and understood. Building on a process co-developed with the FDA through RCT DUPLICATE</w:t>
       </w:r>
       <w:r>
         <w:rPr>
           <w:vertAlign w:val="superscript"/>
         </w:rPr>
-        <w:t xml:space="preserve">8</w:t>
+        <w:t xml:space="preserve">9</w:t>
       </w:r>
       <w:r>
         <w:t xml:space="preserve">, this expansion to oncology is going to emulate 12 randomized clinical trials using multiple EHR data sources. The process includes an emphasis on transparency with documented assessment of data fitness of the RWD source for each trial</w:t>
@@ -666,7 +678,7 @@
         <w:rPr>
           <w:vertAlign w:val="superscript"/>
         </w:rPr>
-        <w:t xml:space="preserve">11, 12</w:t>
+        <w:t xml:space="preserve">12, 13</w:t>
       </w:r>
       <w:r>
         <w:t xml:space="preserve"> </w:t>
@@ -680,7 +692,7 @@
         <w:pStyle w:val="BodyText"/>
       </w:pPr>
       <w:r>
-        <w:t xml:space="preserve">The objectives of this project are to develop state-of-the-art methodological approaches and apply those to create insights that may provide guidance on the potential use of RWE for regulatory science in oncology. This includes the systematic evaluation of the suitability of data in relation to the study design and statistical analysis by emulating 12 oncology trials across four cancers and assessing the agreement of treatment effect estimates between trial emulation and RCT.</w:t>
+        <w:t xml:space="preserve">The objectives of this project are to develop state-of-the-art methodological approaches and apply these to create insights that may provide guidance on the potential use of RWE for regulatory science in oncology. This includes the systematic evaluation of the suitability of data in relation to the study design and statistical analysis by emulating 12 oncology trials across four cancers and assessing the agreement of treatment effect estimates between RCTs and their respective emulations.</w:t>
       </w:r>
     </w:p>
     <w:p>
@@ -688,7 +700,7 @@
         <w:pStyle w:val="BodyText"/>
       </w:pPr>
       <w:r>
-        <w:t xml:space="preserve">In this process paper, we describe the design and process for the selection of the 12 oncology RCTs, the assessment of the database quality and selection, protocol development, study design and statistical analysis and final agreement metrics to evaluate the concordance between RCT and its emulation.</w:t>
+        <w:t xml:space="preserve">In this process paper, we describe the design and process for the selection of the 12 oncology RCTs, the assessment of the database quality and selection, protocol development, study design and statistical analysis and final agreement metrics to evaluate the concordance between RCTs and emulations.</w:t>
       </w:r>
     </w:p>
     <w:p>
@@ -697,7 +709,7 @@
       </w:r>
     </w:p>
     <w:bookmarkEnd w:id="22"/>
-    <w:bookmarkStart w:id="23" w:name="methods"/>
+    <w:bookmarkStart w:id="27" w:name="methods"/>
     <w:p>
       <w:pPr>
         <w:pStyle w:val="Heading1"/>
@@ -711,11 +723,38 @@
         <w:pStyle w:val="FirstParagraph"/>
       </w:pPr>
       <w:r>
-        <w:rPr>
-          <w:b/>
-          <w:bCs/>
-        </w:rPr>
-        <w:t xml:space="preserve">Systematic process for understanding the validity of RWE for oncology submissions</w:t>
+        <w:t xml:space="preserve">A visual summary of the entire systematic process from trial selection to final results is provided in</w:t>
+      </w:r>
+      <w:r>
+        <w:t xml:space="preserve"> </w:t>
+      </w:r>
+      <w:hyperlink w:anchor="fig-process">
+        <w:r>
+          <w:rPr>
+            <w:rStyle w:val="Hyperlink"/>
+          </w:rPr>
+          <w:t xml:space="preserve">Figure 1</w:t>
+        </w:r>
+      </w:hyperlink>
+      <w:r>
+        <w:t xml:space="preserve">.</w:t>
+      </w:r>
+    </w:p>
+    <w:bookmarkStart w:id="23" w:name="trial-selection"/>
+    <w:p>
+      <w:pPr>
+        <w:pStyle w:val="Heading2"/>
+      </w:pPr>
+      <w:r>
+        <w:t xml:space="preserve">Trial selection</w:t>
+      </w:r>
+    </w:p>
+    <w:p>
+      <w:pPr>
+        <w:pStyle w:val="FirstParagraph"/>
+      </w:pPr>
+      <w:r>
+        <w:t xml:space="preserve">The focus of ENCORE is to maximize potential learnings on when RWE studies can or cannot yield similar results compared to RCTs. To that end, the focus of the project is on trials of therapies for the most common cancers and/or cancers for which there has been substantial therapeutic development in recent years. After careful review exchange with clinical and regulatory experts, four cancer indications were identified including lung cancer, breast cancer, colorectal cancer and multiple myeloma. For each cancer we aim to conduct three trial emulations which will be implemented using multiple databases which will be accessible for the scope of this project (i.e. the total number of emulations will equal 12 trials x n databases which are found fit-for-purpose for each trial).</w:t>
       </w:r>
     </w:p>
     <w:p>
@@ -723,45 +762,80 @@
         <w:pStyle w:val="BodyText"/>
       </w:pPr>
       <w:r>
-        <w:t xml:space="preserve">Trial selection</w:t>
-      </w:r>
-    </w:p>
-    <w:p>
-      <w:pPr>
-        <w:pStyle w:val="BodyText"/>
-      </w:pPr>
-      <w:r>
-        <w:t xml:space="preserve">Data feasibility</w:t>
-      </w:r>
-    </w:p>
-    <w:p>
-      <w:pPr>
-        <w:pStyle w:val="BodyText"/>
-      </w:pPr>
-      <w:r>
-        <w:t xml:space="preserve">Protocol development</w:t>
-      </w:r>
-    </w:p>
-    <w:p>
-      <w:pPr>
-        <w:pStyle w:val="BodyText"/>
-      </w:pPr>
-      <w:r>
-        <w:t xml:space="preserve">Application of the target trial emulation framework to study design and statistical analysis</w:t>
-      </w:r>
-    </w:p>
-    <w:p>
-      <w:pPr>
-        <w:pStyle w:val="BodyText"/>
-      </w:pPr>
-      <w:r>
-        <w:t xml:space="preserve">…</w:t>
+        <w:t xml:space="preserve">The trial selection will follow a semi-automated process for which we will document the eligibility criteria and decisions, resulting in a CONSORT diagram showing reasons for excluding RCTs. The search will be conducted using the AACT database which is s a publicly available relational database developed and maintained by the Clinical Trials Transformation Initiative (CTTI) which contains all information (protocol and result data elements) about every study registered in ClinicalTrials.gov.</w:t>
       </w:r>
       <w:r>
         <w:rPr>
           <w:vertAlign w:val="superscript"/>
         </w:rPr>
-        <w:t xml:space="preserve">13</w:t>
+        <w:t xml:space="preserve">14</w:t>
+      </w:r>
+      <w:r>
+        <w:t xml:space="preserve"> </w:t>
+      </w:r>
+      <w:r>
+        <w:t xml:space="preserve">To identify eligible trials, we will use a combined search query strategy of the National Library of Medicine (NLM)-controlled</w:t>
+      </w:r>
+      <w:r>
+        <w:t xml:space="preserve"> </w:t>
+      </w:r>
+      <w:r>
+        <w:rPr>
+          <w:i/>
+          <w:iCs/>
+        </w:rPr>
+        <w:t xml:space="preserve">MeSH</w:t>
+      </w:r>
+      <w:r>
+        <w:t xml:space="preserve"> </w:t>
+      </w:r>
+      <w:r>
+        <w:t xml:space="preserve">term and a free keyword search for the respective cancer indication in the</w:t>
+      </w:r>
+      <w:r>
+        <w:t xml:space="preserve"> </w:t>
+      </w:r>
+      <w:r>
+        <w:rPr>
+          <w:i/>
+          <w:iCs/>
+        </w:rPr>
+        <w:t xml:space="preserve">conditions</w:t>
+      </w:r>
+      <w:r>
+        <w:t xml:space="preserve">,</w:t>
+      </w:r>
+      <w:r>
+        <w:t xml:space="preserve"> </w:t>
+      </w:r>
+      <w:r>
+        <w:rPr>
+          <w:i/>
+          <w:iCs/>
+        </w:rPr>
+        <w:t xml:space="preserve">studies</w:t>
+      </w:r>
+      <w:r>
+        <w:t xml:space="preserve"> </w:t>
+      </w:r>
+      <w:r>
+        <w:t xml:space="preserve">and</w:t>
+      </w:r>
+      <w:r>
+        <w:t xml:space="preserve"> </w:t>
+      </w:r>
+      <w:r>
+        <w:rPr>
+          <w:i/>
+          <w:iCs/>
+        </w:rPr>
+        <w:t xml:space="preserve">detailed_descriptions</w:t>
+      </w:r>
+      <w:r>
+        <w:t xml:space="preserve"> </w:t>
+      </w:r>
+      <w:r>
+        <w:t xml:space="preserve">fields of each trial entry on ClinicalTrials.gov.</w:t>
       </w:r>
     </w:p>
     <w:p>
@@ -769,6 +843,197 @@
         <w:pStyle w:val="BodyText"/>
       </w:pPr>
       <w:r>
+        <w:t xml:space="preserve">Eligible trials need to fulfill the following basic criteria:</w:t>
+      </w:r>
+    </w:p>
+    <w:p>
+      <w:pPr>
+        <w:numPr>
+          <w:ilvl w:val="0"/>
+          <w:numId w:val="1001"/>
+        </w:numPr>
+      </w:pPr>
+      <w:r>
+        <w:t xml:space="preserve">Interventional</w:t>
+      </w:r>
+    </w:p>
+    <w:p>
+      <w:pPr>
+        <w:numPr>
+          <w:ilvl w:val="0"/>
+          <w:numId w:val="1001"/>
+        </w:numPr>
+      </w:pPr>
+      <w:r>
+        <w:t xml:space="preserve">Randomized</w:t>
+      </w:r>
+    </w:p>
+    <w:p>
+      <w:pPr>
+        <w:numPr>
+          <w:ilvl w:val="0"/>
+          <w:numId w:val="1001"/>
+        </w:numPr>
+      </w:pPr>
+      <w:r>
+        <w:t xml:space="preserve">Intervention model: parallel assignment</w:t>
+      </w:r>
+    </w:p>
+    <w:p>
+      <w:pPr>
+        <w:numPr>
+          <w:ilvl w:val="0"/>
+          <w:numId w:val="1001"/>
+        </w:numPr>
+      </w:pPr>
+      <w:r>
+        <w:t xml:space="preserve">Industry-sponsored</w:t>
+      </w:r>
+    </w:p>
+    <w:p>
+      <w:pPr>
+        <w:numPr>
+          <w:ilvl w:val="0"/>
+          <w:numId w:val="1001"/>
+        </w:numPr>
+      </w:pPr>
+      <w:r>
+        <w:t xml:space="preserve">Trial start in 2011 or later</w:t>
+      </w:r>
+    </w:p>
+    <w:p>
+      <w:pPr>
+        <w:numPr>
+          <w:ilvl w:val="0"/>
+          <w:numId w:val="1001"/>
+        </w:numPr>
+      </w:pPr>
+      <w:r>
+        <w:t xml:space="preserve">Primary purpose was to study treatment effects</w:t>
+      </w:r>
+    </w:p>
+    <w:p>
+      <w:pPr>
+        <w:numPr>
+          <w:ilvl w:val="0"/>
+          <w:numId w:val="1001"/>
+        </w:numPr>
+      </w:pPr>
+      <w:r>
+        <w:t xml:space="preserve">Primary or secondary endpoint must be overall survival</w:t>
+      </w:r>
+    </w:p>
+    <w:p>
+      <w:pPr>
+        <w:numPr>
+          <w:ilvl w:val="0"/>
+          <w:numId w:val="1001"/>
+        </w:numPr>
+      </w:pPr>
+      <w:r>
+        <w:t xml:space="preserve">Recruitment status:</w:t>
+      </w:r>
+      <w:r>
+        <w:t xml:space="preserve"> </w:t>
+      </w:r>
+      <w:r>
+        <w:t xml:space="preserve">‘Completed’</w:t>
+      </w:r>
+      <w:r>
+        <w:t xml:space="preserve"> </w:t>
+      </w:r>
+      <w:r>
+        <w:t xml:space="preserve">or</w:t>
+      </w:r>
+      <w:r>
+        <w:t xml:space="preserve"> </w:t>
+      </w:r>
+      <w:r>
+        <w:t xml:space="preserve">‘Active, not recruiting’</w:t>
+      </w:r>
+    </w:p>
+    <w:p>
+      <w:pPr>
+        <w:numPr>
+          <w:ilvl w:val="0"/>
+          <w:numId w:val="1001"/>
+        </w:numPr>
+      </w:pPr>
+      <w:r>
+        <w:t xml:space="preserve">Feasibility and clinical relevance</w:t>
+      </w:r>
+    </w:p>
+    <w:p>
+      <w:pPr>
+        <w:pStyle w:val="FirstParagraph"/>
+      </w:pPr>
+      <w:r>
+        <w:t xml:space="preserve">The rationale and operationalization of each criterion is listed in detail in</w:t>
+      </w:r>
+      <w:r>
+        <w:t xml:space="preserve"> </w:t>
+      </w:r>
+      <w:hyperlink w:anchor="tbl-criteria">
+        <w:r>
+          <w:rPr>
+            <w:rStyle w:val="Hyperlink"/>
+          </w:rPr>
+          <w:t xml:space="preserve">Table 1</w:t>
+        </w:r>
+      </w:hyperlink>
+      <w:r>
+        <w:t xml:space="preserve">. While all but the last criteria are highly objective and can be used to filter potential trials in an automated fashion, the last criterion on emulation feasibility and clinical relevance involves extensive human review, a thorough feasibility assessment in context of available databases and discussion with clinical and regulatory experts. The aim is to identify a broad and diverse set of potentially feasible RCTs for which there is reasonable believe that key study parameters can be emulated and there is a high enough clinical relevance for regulatory decision-making (e.g., paradigm-changing trials).</w:t>
+      </w:r>
+    </w:p>
+    <w:bookmarkEnd w:id="23"/>
+    <w:bookmarkStart w:id="24" w:name="databases"/>
+    <w:p>
+      <w:pPr>
+        <w:pStyle w:val="Heading2"/>
+      </w:pPr>
+      <w:r>
+        <w:t xml:space="preserve">Databases</w:t>
+      </w:r>
+    </w:p>
+    <w:bookmarkEnd w:id="24"/>
+    <w:bookmarkStart w:id="25" w:name="protocol-development"/>
+    <w:p>
+      <w:pPr>
+        <w:pStyle w:val="Heading2"/>
+      </w:pPr>
+      <w:r>
+        <w:t xml:space="preserve">Protocol development</w:t>
+      </w:r>
+    </w:p>
+    <w:bookmarkEnd w:id="25"/>
+    <w:bookmarkStart w:id="26" w:name="Xe951e3d72c96dc7c81057ab09d4eeb7b8541b6c"/>
+    <w:p>
+      <w:pPr>
+        <w:pStyle w:val="Heading2"/>
+      </w:pPr>
+      <w:r>
+        <w:t xml:space="preserve">Application of the target trial emulation framework to study design and statistical analysis</w:t>
+      </w:r>
+    </w:p>
+    <w:p>
+      <w:pPr>
+        <w:pStyle w:val="FirstParagraph"/>
+      </w:pPr>
+      <w:r>
+        <w:t xml:space="preserve">…</w:t>
+      </w:r>
+      <w:r>
+        <w:rPr>
+          <w:vertAlign w:val="superscript"/>
+        </w:rPr>
+        <w:t xml:space="preserve">15</w:t>
+      </w:r>
+    </w:p>
+    <w:p>
+      <w:pPr>
+        <w:pStyle w:val="BodyText"/>
+      </w:pPr>
+      <w:r>
         <w:t xml:space="preserve">Agreement metrics</w:t>
       </w:r>
     </w:p>
@@ -777,8 +1042,9 @@
         <w:br w:type="page"/>
       </w:r>
     </w:p>
-    <w:bookmarkEnd w:id="23"/>
-    <w:bookmarkStart w:id="25" w:name="discussion"/>
+    <w:bookmarkEnd w:id="26"/>
+    <w:bookmarkEnd w:id="27"/>
+    <w:bookmarkStart w:id="29" w:name="discussion"/>
     <w:p>
       <w:pPr>
         <w:pStyle w:val="Heading1"/>
@@ -795,7 +1061,7 @@
         <w:t xml:space="preserve">…</w:t>
       </w:r>
     </w:p>
-    <w:bookmarkStart w:id="24" w:name="conclusions"/>
+    <w:bookmarkStart w:id="28" w:name="conclusions"/>
     <w:p>
       <w:pPr>
         <w:pStyle w:val="Heading2"/>
@@ -817,9 +1083,9 @@
         <w:br w:type="page"/>
       </w:r>
     </w:p>
-    <w:bookmarkEnd w:id="24"/>
-    <w:bookmarkEnd w:id="25"/>
-    <w:bookmarkStart w:id="54" w:name="references"/>
+    <w:bookmarkEnd w:id="28"/>
+    <w:bookmarkEnd w:id="29"/>
+    <w:bookmarkStart w:id="61" w:name="references"/>
     <w:p>
       <w:pPr>
         <w:pStyle w:val="Heading1"/>
@@ -828,8 +1094,8 @@
         <w:t xml:space="preserve">References</w:t>
       </w:r>
     </w:p>
-    <w:bookmarkStart w:id="44" w:name="refs"/>
-    <w:bookmarkStart w:id="26" w:name="ref-purpura2022role"/>
+    <w:bookmarkStart w:id="51" w:name="refs"/>
+    <w:bookmarkStart w:id="31" w:name="ref-RWEFDA"/>
     <w:p>
       <w:pPr>
         <w:pStyle w:val="Bibliography"/>
@@ -842,11 +1108,22 @@
         <w:t xml:space="preserve">1</w:t>
       </w:r>
       <w:r>
-        <w:t xml:space="preserve">. Purpura CA, Garry EM, Honig N, et al: The role of real-world evidence in FDA-approved new drug and biologics license applications. Clinical Pharmacology &amp; Therapeutics 111:135–144, 2022</w:t>
-      </w:r>
-    </w:p>
-    <w:bookmarkEnd w:id="26"/>
-    <w:bookmarkStart w:id="27" w:name="ref-senior2024fresh"/>
+        <w:t xml:space="preserve">. Framework for FDA’s real-world evidence program (last accessed 11/28/2024) [Internet], 2018Available from:</w:t>
+      </w:r>
+      <w:r>
+        <w:t xml:space="preserve"> </w:t>
+      </w:r>
+      <w:hyperlink r:id="rId30">
+        <w:r>
+          <w:rPr>
+            <w:rStyle w:val="Hyperlink"/>
+          </w:rPr>
+          <w:t xml:space="preserve">https://www.fda.gov/media/120060/download?attachment</w:t>
+        </w:r>
+      </w:hyperlink>
+    </w:p>
+    <w:bookmarkEnd w:id="31"/>
+    <w:bookmarkStart w:id="32" w:name="ref-purpura2022role"/>
     <w:p>
       <w:pPr>
         <w:pStyle w:val="Bibliography"/>
@@ -859,11 +1136,11 @@
         <w:t xml:space="preserve">2</w:t>
       </w:r>
       <w:r>
-        <w:t xml:space="preserve">. Senior M: Fresh from the biotech pipeline: Record-breaking FDA approvals. Nature Biotechnology, 2024</w:t>
-      </w:r>
-    </w:p>
-    <w:bookmarkEnd w:id="27"/>
-    <w:bookmarkStart w:id="29" w:name="ref-Merola2022"/>
+        <w:t xml:space="preserve">. Purpura CA, Garry EM, Honig N, et al: The role of real-world evidence in FDA-approved new drug and biologics license applications. Clinical Pharmacology &amp; Therapeutics 111:135–144, 2022</w:t>
+      </w:r>
+    </w:p>
+    <w:bookmarkEnd w:id="32"/>
+    <w:bookmarkStart w:id="33" w:name="ref-senior2024fresh"/>
     <w:p>
       <w:pPr>
         <w:pStyle w:val="Bibliography"/>
@@ -876,12 +1153,29 @@
         <w:t xml:space="preserve">3</w:t>
       </w:r>
       <w:r>
+        <w:t xml:space="preserve">. Senior M: Fresh from the biotech pipeline: Record-breaking FDA approvals. Nature Biotechnology, 2024</w:t>
+      </w:r>
+    </w:p>
+    <w:bookmarkEnd w:id="33"/>
+    <w:bookmarkStart w:id="35" w:name="ref-Merola2022"/>
+    <w:p>
+      <w:pPr>
+        <w:pStyle w:val="Bibliography"/>
+      </w:pPr>
+      <w:r>
+        <w:rPr>
+          <w:b/>
+          <w:bCs/>
+        </w:rPr>
+        <w:t xml:space="preserve">4</w:t>
+      </w:r>
+      <w:r>
         <w:t xml:space="preserve">. Merola D, Schneeweiss S, Schrag D, et al: An algorithm to predict data completeness in oncology electronic medical records for comparative effectiveness research [Internet]. Annals of Epidemiology 76:143–149, 2022Available from:</w:t>
       </w:r>
       <w:r>
         <w:t xml:space="preserve"> </w:t>
       </w:r>
-      <w:hyperlink r:id="rId28">
+      <w:hyperlink r:id="rId34">
         <w:r>
           <w:rPr>
             <w:rStyle w:val="Hyperlink"/>
@@ -890,25 +1184,8 @@
         </w:r>
       </w:hyperlink>
     </w:p>
-    <w:bookmarkEnd w:id="29"/>
-    <w:bookmarkStart w:id="30" w:name="ref-joshua2022longitudinal"/>
-    <w:p>
-      <w:pPr>
-        <w:pStyle w:val="Bibliography"/>
-      </w:pPr>
-      <w:r>
-        <w:rPr>
-          <w:b/>
-          <w:bCs/>
-        </w:rPr>
-        <w:t xml:space="preserve">4</w:t>
-      </w:r>
-      <w:r>
-        <w:t xml:space="preserve">. Joshua Lin K, Jin Y, Gagne J, et al: Longitudinal data discontinuity in electronic health records and consequences for medication effectiveness studies. Clinical Pharmacology &amp; Therapeutics 111:243–251, 2022</w:t>
-      </w:r>
-    </w:p>
-    <w:bookmarkEnd w:id="30"/>
-    <w:bookmarkStart w:id="31" w:name="ref-rider2024emulations"/>
+    <w:bookmarkEnd w:id="35"/>
+    <w:bookmarkStart w:id="36" w:name="ref-joshua2022longitudinal"/>
     <w:p>
       <w:pPr>
         <w:pStyle w:val="Bibliography"/>
@@ -921,11 +1198,11 @@
         <w:t xml:space="preserve">5</w:t>
       </w:r>
       <w:r>
-        <w:t xml:space="preserve">. Rider JR, Wasserman A, Slipski L, et al: Emulations of oncology trials using real-world data: A systematic literature review. American journal of epidemiology kwae346, 2024</w:t>
-      </w:r>
-    </w:p>
-    <w:bookmarkEnd w:id="31"/>
-    <w:bookmarkStart w:id="32" w:name="ref-merola2023aetion"/>
+        <w:t xml:space="preserve">. Joshua Lin K, Jin Y, Gagne J, et al: Longitudinal data discontinuity in electronic health records and consequences for medication effectiveness studies. Clinical Pharmacology &amp; Therapeutics 111:243–251, 2022</w:t>
+      </w:r>
+    </w:p>
+    <w:bookmarkEnd w:id="36"/>
+    <w:bookmarkStart w:id="37" w:name="ref-rider2024emulations"/>
     <w:p>
       <w:pPr>
         <w:pStyle w:val="Bibliography"/>
@@ -938,11 +1215,11 @@
         <w:t xml:space="preserve">6</w:t>
       </w:r>
       <w:r>
-        <w:t xml:space="preserve">. Merola D, Campbell U, Gautam N, et al: The aetion coalition to advance real-world evidence through randomized controlled trial emulation initiative: oncology. Clinical Pharmacology &amp; Therapeutics 113:1217–1222, 2023</w:t>
-      </w:r>
-    </w:p>
-    <w:bookmarkEnd w:id="32"/>
-    <w:bookmarkStart w:id="33" w:name="ref-merola2024calibrating"/>
+        <w:t xml:space="preserve">. Rider JR, Wasserman A, Slipski L, et al: Emulations of oncology trials using real-world data: A systematic literature review. American journal of epidemiology kwae346, 2024</w:t>
+      </w:r>
+    </w:p>
+    <w:bookmarkEnd w:id="37"/>
+    <w:bookmarkStart w:id="38" w:name="ref-merola2023aetion"/>
     <w:p>
       <w:pPr>
         <w:pStyle w:val="Bibliography"/>
@@ -955,11 +1232,11 @@
         <w:t xml:space="preserve">7</w:t>
       </w:r>
       <w:r>
-        <w:t xml:space="preserve">. Merola D, Campbell U, Lenis D, et al: Calibrating observational health record data against a randomized trial. JAMA Network Open 7:e2436535–e2436535, 2024</w:t>
-      </w:r>
-    </w:p>
-    <w:bookmarkEnd w:id="33"/>
-    <w:bookmarkStart w:id="35" w:name="ref-wang2023emulation"/>
+        <w:t xml:space="preserve">. Merola D, Campbell U, Gautam N, et al: The aetion coalition to advance real-world evidence through randomized controlled trial emulation initiative: oncology. Clinical Pharmacology &amp; Therapeutics 113:1217–1222, 2023</w:t>
+      </w:r>
+    </w:p>
+    <w:bookmarkEnd w:id="38"/>
+    <w:bookmarkStart w:id="39" w:name="ref-merola2024calibrating"/>
     <w:p>
       <w:pPr>
         <w:pStyle w:val="Bibliography"/>
@@ -972,12 +1249,29 @@
         <w:t xml:space="preserve">8</w:t>
       </w:r>
       <w:r>
+        <w:t xml:space="preserve">. Merola D, Campbell U, Lenis D, et al: Calibrating observational health record data against a randomized trial. JAMA Network Open 7:e2436535–e2436535, 2024</w:t>
+      </w:r>
+    </w:p>
+    <w:bookmarkEnd w:id="39"/>
+    <w:bookmarkStart w:id="41" w:name="ref-wang2023emulation"/>
+    <w:p>
+      <w:pPr>
+        <w:pStyle w:val="Bibliography"/>
+      </w:pPr>
+      <w:r>
+        <w:rPr>
+          <w:b/>
+          <w:bCs/>
+        </w:rPr>
+        <w:t xml:space="preserve">9</w:t>
+      </w:r>
+      <w:r>
         <w:t xml:space="preserve">. Wang SV, Schneeweiss S, Franklin JM, et al:</w:t>
       </w:r>
       <w:r>
         <w:t xml:space="preserve"> </w:t>
       </w:r>
-      <w:hyperlink r:id="rId34">
+      <w:hyperlink r:id="rId40">
         <w:r>
           <w:rPr>
             <w:rStyle w:val="Hyperlink"/>
@@ -989,8 +1283,8 @@
         <w:t xml:space="preserve">. Jama 329:1376–1385, 2023</w:t>
       </w:r>
     </w:p>
-    <w:bookmarkEnd w:id="35"/>
-    <w:bookmarkStart w:id="37" w:name="ref-heyard2024design"/>
+    <w:bookmarkEnd w:id="41"/>
+    <w:bookmarkStart w:id="43" w:name="ref-heyard2024design"/>
     <w:p>
       <w:pPr>
         <w:pStyle w:val="Bibliography"/>
@@ -1000,7 +1294,7 @@
           <w:b/>
           <w:bCs/>
         </w:rPr>
-        <w:t xml:space="preserve">9</w:t>
+        <w:t xml:space="preserve">10</w:t>
       </w:r>
       <w:r>
         <w:t xml:space="preserve">. Heyard R, Held L, Schneeweiss S, et al: Design differences and variation in results between randomised trials and non-randomised emulations: Meta-analysis of RCT-DUPLICATE data [Internet]. BMJ medicine 3, 2024Available from:</w:t>
@@ -1008,7 +1302,7 @@
       <w:r>
         <w:t xml:space="preserve"> </w:t>
       </w:r>
-      <w:hyperlink r:id="rId36">
+      <w:hyperlink r:id="rId42">
         <w:r>
           <w:rPr>
             <w:rStyle w:val="Hyperlink"/>
@@ -1017,8 +1311,8 @@
         </w:r>
       </w:hyperlink>
     </w:p>
-    <w:bookmarkEnd w:id="37"/>
-    <w:bookmarkStart w:id="39" w:name="ref-encoreFDA"/>
+    <w:bookmarkEnd w:id="43"/>
+    <w:bookmarkStart w:id="45" w:name="ref-encoreFDA"/>
     <w:p>
       <w:pPr>
         <w:pStyle w:val="Bibliography"/>
@@ -1028,7 +1322,7 @@
           <w:b/>
           <w:bCs/>
         </w:rPr>
-        <w:t xml:space="preserve">10</w:t>
+        <w:t xml:space="preserve">11</w:t>
       </w:r>
       <w:r>
         <w:t xml:space="preserve">. Calibrating real-world evidence studies in oncology against randomized trials: ENCORE (last accessed 11/28/2024) [Internet], 2024Available from:</w:t>
@@ -1036,7 +1330,7 @@
       <w:r>
         <w:t xml:space="preserve"> </w:t>
       </w:r>
-      <w:hyperlink r:id="rId38">
+      <w:hyperlink r:id="rId44">
         <w:r>
           <w:rPr>
             <w:rStyle w:val="Hyperlink"/>
@@ -1045,25 +1339,8 @@
         </w:r>
       </w:hyperlink>
     </w:p>
-    <w:bookmarkEnd w:id="39"/>
-    <w:bookmarkStart w:id="40" w:name="ref-rivera2024oncology"/>
-    <w:p>
-      <w:pPr>
-        <w:pStyle w:val="Bibliography"/>
-      </w:pPr>
-      <w:r>
-        <w:rPr>
-          <w:b/>
-          <w:bCs/>
-        </w:rPr>
-        <w:t xml:space="preserve">11</w:t>
-      </w:r>
-      <w:r>
-        <w:t xml:space="preserve">. Rivera DR, Eckert JC, Rodriguez-Watson C, et al: The oncology QCARD initiative: Fostering efficient evaluation of initial real-world data proposals. Pharmacoepidemiology and Drug Safety 33:e5818, 2024</w:t>
-      </w:r>
-    </w:p>
-    <w:bookmarkEnd w:id="40"/>
-    <w:bookmarkStart w:id="41" w:name="ref-gatto2022structured"/>
+    <w:bookmarkEnd w:id="45"/>
+    <w:bookmarkStart w:id="46" w:name="ref-rivera2024oncology"/>
     <w:p>
       <w:pPr>
         <w:pStyle w:val="Bibliography"/>
@@ -1076,11 +1353,11 @@
         <w:t xml:space="preserve">12</w:t>
       </w:r>
       <w:r>
-        <w:t xml:space="preserve">. Gatto NM, Campbell UB, Rubinstein E, et al: The structured process to identify fit-for-purpose data: A data feasibility assessment framework. Clinical Pharmacology &amp; Therapeutics 111:122–134, 2022</w:t>
-      </w:r>
-    </w:p>
-    <w:bookmarkEnd w:id="41"/>
-    <w:bookmarkStart w:id="43" w:name="ref-weberpals2024"/>
+        <w:t xml:space="preserve">. Rivera DR, Eckert JC, Rodriguez-Watson C, et al: The oncology QCARD initiative: Fostering efficient evaluation of initial real-world data proposals. Pharmacoepidemiology and Drug Safety 33:e5818, 2024</w:t>
+      </w:r>
+    </w:p>
+    <w:bookmarkEnd w:id="46"/>
+    <w:bookmarkStart w:id="47" w:name="ref-gatto2022structured"/>
     <w:p>
       <w:pPr>
         <w:pStyle w:val="Bibliography"/>
@@ -1093,9 +1370,43 @@
         <w:t xml:space="preserve">13</w:t>
       </w:r>
       <w:r>
+        <w:t xml:space="preserve">. Gatto NM, Campbell UB, Rubinstein E, et al: The structured process to identify fit-for-purpose data: A data feasibility assessment framework. Clinical Pharmacology &amp; Therapeutics 111:122–134, 2022</w:t>
+      </w:r>
+    </w:p>
+    <w:bookmarkEnd w:id="47"/>
+    <w:bookmarkStart w:id="48" w:name="ref-tasneem2012database"/>
+    <w:p>
+      <w:pPr>
+        <w:pStyle w:val="Bibliography"/>
+      </w:pPr>
+      <w:r>
+        <w:rPr>
+          <w:b/>
+          <w:bCs/>
+        </w:rPr>
+        <w:t xml:space="preserve">14</w:t>
+      </w:r>
+      <w:r>
+        <w:t xml:space="preserve">. Tasneem A, Aberle L, Ananth H, et al: The database for aggregate analysis of ClinicalTrials. Gov (AACT) and subsequent regrouping by clinical specialty. PloS one 7:e33677, 2012</w:t>
+      </w:r>
+    </w:p>
+    <w:bookmarkEnd w:id="48"/>
+    <w:bookmarkStart w:id="50" w:name="ref-weberpals2024"/>
+    <w:p>
+      <w:pPr>
+        <w:pStyle w:val="Bibliography"/>
+      </w:pPr>
+      <w:r>
+        <w:rPr>
+          <w:b/>
+          <w:bCs/>
+        </w:rPr>
+        <w:t xml:space="preserve">15</w:t>
+      </w:r>
+      <w:r>
         <w:t xml:space="preserve">. Weberpals J, Raman SR, Shaw PA, et al: A principled approach to characterize and analyze partially observed confounder data from electronic health records [Internet]. Clinical Epidemiology 16:329–343, 2024Available from:</w:t>
       </w:r>
-      <w:hyperlink r:id="rId42">
+      <w:hyperlink r:id="rId49">
         <w:r>
           <w:rPr>
             <w:rStyle w:val="Hyperlink"/>
@@ -1116,8 +1427,8 @@
         </w:r>
       </w:hyperlink>
     </w:p>
-    <w:bookmarkEnd w:id="43"/>
-    <w:bookmarkEnd w:id="44"/>
+    <w:bookmarkEnd w:id="50"/>
+    <w:bookmarkEnd w:id="51"/>
     <w:p>
       <w:r>
         <w:br w:type="page"/>
@@ -1133,7 +1444,7 @@
         <w:sectPr/>
       </w:pPr>
     </w:p>
-    <w:bookmarkStart w:id="47" w:name="tables"/>
+    <w:bookmarkStart w:id="54" w:name="tables"/>
     <w:p>
       <w:pPr>
         <w:pStyle w:val="Heading1"/>
@@ -1155,7 +1466,7 @@
       <w:tr>
         <w:tc>
           <w:tcPr/>
-          <w:bookmarkStart w:id="45" w:name="tbl-criteria"/>
+          <w:bookmarkStart w:id="52" w:name="tbl-criteria"/>
           <w:p>
             <w:pPr>
               <w:jc w:val="center"/>
@@ -1949,7 +2260,7 @@
               </w:tc>
             </w:tr>
           </w:tbl>
-          <w:bookmarkEnd w:id="45"/>
+          <w:bookmarkEnd w:id="52"/>
         </w:tc>
       </w:tr>
     </w:tbl>
@@ -1966,7 +2277,7 @@
       <w:tr>
         <w:tc>
           <w:tcPr/>
-          <w:bookmarkStart w:id="46" w:name="tbl-rcts"/>
+          <w:bookmarkStart w:id="53" w:name="tbl-rcts"/>
           <w:p>
             <w:pPr>
               <w:jc w:val="center"/>
@@ -3748,7 +4059,7 @@
               </w:tc>
             </w:tr>
           </w:tbl>
-          <w:bookmarkEnd w:id="46"/>
+          <w:bookmarkEnd w:id="53"/>
         </w:tc>
       </w:tr>
     </w:tbl>
@@ -3757,8 +4068,8 @@
         <w:br w:type="page"/>
       </w:r>
     </w:p>
-    <w:bookmarkEnd w:id="47"/>
-    <w:bookmarkStart w:id="53" w:name="figures"/>
+    <w:bookmarkEnd w:id="54"/>
+    <w:bookmarkStart w:id="60" w:name="figures"/>
     <w:p>
       <w:pPr>
         <w:pStyle w:val="Heading1"/>
@@ -3780,7 +4091,7 @@
       <w:tr>
         <w:tc>
           <w:tcPr/>
-          <w:bookmarkStart w:id="51" w:name="fig-process"/>
+          <w:bookmarkStart w:id="58" w:name="fig-process"/>
           <w:p>
             <w:pPr>
               <w:jc w:val="center"/>
@@ -3804,18 +4115,18 @@
                 <wp:inline>
                   <wp:extent cx="5943600" cy="3343275"/>
                   <wp:effectExtent b="0" l="0" r="0" t="0"/>
-                  <wp:docPr descr="" title="" id="49" name="Picture"/>
+                  <wp:docPr descr="" title="" id="56" name="Picture"/>
                   <a:graphic>
                     <a:graphicData uri="http://schemas.openxmlformats.org/drawingml/2006/picture">
                       <pic:pic>
                         <pic:nvPicPr>
-                          <pic:cNvPr descr="../figures/process.png" id="50" name="Picture"/>
+                          <pic:cNvPr descr="../figures/process.png" id="57" name="Picture"/>
                           <pic:cNvPicPr>
                             <a:picLocks noChangeArrowheads="1" noChangeAspect="1"/>
                           </pic:cNvPicPr>
                         </pic:nvPicPr>
                         <pic:blipFill>
-                          <a:blip r:embed="rId48"/>
+                          <a:blip r:embed="rId55"/>
                           <a:stretch>
                             <a:fillRect/>
                           </a:stretch>
@@ -3842,7 +4153,7 @@
               </w:drawing>
             </w:r>
           </w:p>
-          <w:bookmarkEnd w:id="51"/>
+          <w:bookmarkEnd w:id="58"/>
         </w:tc>
       </w:tr>
     </w:tbl>
@@ -3850,7 +4161,7 @@
       <w:pPr>
         <w:pStyle w:val="BodyText"/>
       </w:pPr>
-      <w:hyperlink r:id="rId52">
+      <w:hyperlink r:id="rId59">
         <w:r>
           <w:rPr>
             <w:rStyle w:val="Hyperlink"/>
@@ -3873,8 +4184,8 @@
         </w:sectPr>
       </w:pPr>
     </w:p>
-    <w:bookmarkEnd w:id="53"/>
-    <w:bookmarkEnd w:id="54"/>
+    <w:bookmarkEnd w:id="60"/>
+    <w:bookmarkEnd w:id="61"/>
     <w:sectPr>
       <w:footerReference r:id="rId10" w:type="even"/>
       <w:footerReference r:id="rId9" w:type="default"/>
@@ -4391,6 +4702,109 @@
       </w:pPr>
     </w:lvl>
   </w:abstractNum>
+  <w:abstractNum w:abstractNumId="991">
+    <w:nsid w:val="0000A991"/>
+    <w:multiLevelType w:val="multilevel"/>
+    <w:lvl w:ilvl="0">
+      <w:numFmt w:val="bullet"/>
+      <w:lvlText w:val=""/>
+      <w:lvlJc w:val="left"/>
+      <w:pPr>
+        <w:ind w:left="720" w:hanging="360"/>
+      </w:pPr>
+      <w:rPr>
+        <w:rFonts w:ascii="Symbol" w:hAnsi="Symbol" w:cs="Symbol" w:hint="default"/>
+      </w:rPr>
+    </w:lvl>
+    <w:lvl w:ilvl="1">
+      <w:numFmt w:val="bullet"/>
+      <w:lvlText w:val="o"/>
+      <w:lvlJc w:val="left"/>
+      <w:pPr>
+        <w:ind w:left="1440" w:hanging="360"/>
+      </w:pPr>
+      <w:rPr>
+        <w:rFonts w:ascii="Courier New" w:hAnsi="Courier New" w:cs="Courier New" w:hint="default"/>
+      </w:rPr>
+    </w:lvl>
+    <w:lvl w:ilvl="2">
+      <w:numFmt w:val="bullet"/>
+      <w:lvlText w:val=""/>
+      <w:lvlJc w:val="left"/>
+      <w:pPr>
+        <w:ind w:left="2160" w:hanging="360"/>
+      </w:pPr>
+      <w:rPr>
+        <w:rFonts w:ascii="Wingdings" w:hAnsi="Wingdings" w:cs="Wingdings" w:hint="default"/>
+      </w:rPr>
+    </w:lvl>
+    <w:lvl w:ilvl="3">
+      <w:numFmt w:val="bullet"/>
+      <w:lvlText w:val=""/>
+      <w:lvlJc w:val="left"/>
+      <w:pPr>
+        <w:ind w:left="2880" w:hanging="360"/>
+      </w:pPr>
+      <w:rPr>
+        <w:rFonts w:ascii="Symbol" w:hAnsi="Symbol" w:cs="Symbol" w:hint="default"/>
+      </w:rPr>
+    </w:lvl>
+    <w:lvl w:ilvl="4">
+      <w:numFmt w:val="bullet"/>
+      <w:lvlText w:val="o"/>
+      <w:lvlJc w:val="left"/>
+      <w:pPr>
+        <w:ind w:left="3600" w:hanging="360"/>
+      </w:pPr>
+      <w:rPr>
+        <w:rFonts w:ascii="Courier New" w:hAnsi="Courier New" w:cs="Courier New" w:hint="default"/>
+      </w:rPr>
+    </w:lvl>
+    <w:lvl w:ilvl="5">
+      <w:numFmt w:val="bullet"/>
+      <w:lvlText w:val=""/>
+      <w:lvlJc w:val="left"/>
+      <w:pPr>
+        <w:ind w:left="4320" w:hanging="360"/>
+      </w:pPr>
+      <w:rPr>
+        <w:rFonts w:ascii="Wingdings" w:hAnsi="Wingdings" w:cs="Wingdings" w:hint="default"/>
+      </w:rPr>
+    </w:lvl>
+    <w:lvl w:ilvl="6">
+      <w:numFmt w:val="bullet"/>
+      <w:lvlText w:val=""/>
+      <w:lvlJc w:val="left"/>
+      <w:pPr>
+        <w:ind w:left="5040" w:hanging="360"/>
+      </w:pPr>
+      <w:rPr>
+        <w:rFonts w:ascii="Symbol" w:hAnsi="Symbol" w:cs="Symbol" w:hint="default"/>
+      </w:rPr>
+    </w:lvl>
+    <w:lvl w:ilvl="7">
+      <w:numFmt w:val="bullet"/>
+      <w:lvlText w:val="o"/>
+      <w:lvlJc w:val="left"/>
+      <w:pPr>
+        <w:ind w:left="5760" w:hanging="360"/>
+      </w:pPr>
+      <w:rPr>
+        <w:rFonts w:ascii="Courier New" w:hAnsi="Courier New" w:cs="Courier New" w:hint="default"/>
+      </w:rPr>
+    </w:lvl>
+    <w:lvl w:ilvl="8">
+      <w:numFmt w:val="bullet"/>
+      <w:lvlText w:val=""/>
+      <w:lvlJc w:val="left"/>
+      <w:pPr>
+        <w:ind w:left="6480" w:hanging="360"/>
+      </w:pPr>
+      <w:rPr>
+        <w:rFonts w:ascii="Wingdings" w:hAnsi="Wingdings" w:cs="Wingdings" w:hint="default"/>
+      </w:rPr>
+    </w:lvl>
+  </w:abstractNum>
   <w:num w16cid:durableId="480006862" w:numId="1">
     <w:abstractNumId w:val="10"/>
   </w:num>
@@ -5296,6 +5710,9 @@
   </w:num>
   <w:num w:numId="1000">
     <w:abstractNumId w:val="990"/>
+  </w:num>
+  <w:num w:numId="1001">
+    <w:abstractNumId w:val="991"/>
   </w:num>
 </w:numbering>
 </file>

</xml_diff>